<commit_message>
final poe push-did screen recording, edited process document, went over code one last time
</commit_message>
<xml_diff>
--- a/process_document.docx
+++ b/process_document.docx
@@ -4,21 +4,69 @@
   <w:body>
     <w:p>
       <w:pPr>
-        <w:rPr>
-          <w:rFonts w:ascii="Arial" w:hAnsi="Arial" w:cs="Arial"/>
-        </w:rPr>
-      </w:pPr>
-      <w:r>
-        <w:rPr>
-          <w:rFonts w:ascii="Arial" w:hAnsi="Arial" w:cs="Arial"/>
-        </w:rPr>
-        <w:t xml:space="preserve">Programming 2A PROG6221 </w:t>
-      </w:r>
-    </w:p>
-    <w:p>
-      <w:pPr>
-        <w:rPr>
-          <w:rFonts w:ascii="Arial" w:hAnsi="Arial" w:cs="Arial"/>
+        <w:jc w:val="center"/>
+        <w:rPr>
+          <w:rFonts w:ascii="Arial" w:hAnsi="Arial" w:cs="Arial"/>
+          <w:b/>
+          <w:bCs/>
+        </w:rPr>
+      </w:pPr>
+    </w:p>
+    <w:p>
+      <w:pPr>
+        <w:jc w:val="center"/>
+        <w:rPr>
+          <w:rFonts w:ascii="Arial" w:hAnsi="Arial" w:cs="Arial"/>
+          <w:b/>
+          <w:bCs/>
+        </w:rPr>
+      </w:pPr>
+    </w:p>
+    <w:p>
+      <w:pPr>
+        <w:jc w:val="center"/>
+        <w:rPr>
+          <w:rFonts w:ascii="Arial" w:hAnsi="Arial" w:cs="Arial"/>
+          <w:b/>
+          <w:bCs/>
+        </w:rPr>
+      </w:pPr>
+    </w:p>
+    <w:p>
+      <w:pPr>
+        <w:jc w:val="center"/>
+        <w:rPr>
+          <w:rFonts w:ascii="Arial" w:hAnsi="Arial" w:cs="Arial"/>
+          <w:b/>
+          <w:bCs/>
+        </w:rPr>
+      </w:pPr>
+    </w:p>
+    <w:p>
+      <w:pPr>
+        <w:jc w:val="center"/>
+        <w:rPr>
+          <w:rFonts w:ascii="Arial" w:hAnsi="Arial" w:cs="Arial"/>
+          <w:b/>
+          <w:bCs/>
+        </w:rPr>
+      </w:pPr>
+      <w:r>
+        <w:rPr>
+          <w:rFonts w:ascii="Arial" w:hAnsi="Arial" w:cs="Arial"/>
+          <w:b/>
+          <w:bCs/>
+        </w:rPr>
+        <w:t>Programming 2A PROG6221</w:t>
+      </w:r>
+    </w:p>
+    <w:p>
+      <w:pPr>
+        <w:jc w:val="center"/>
+        <w:rPr>
+          <w:rFonts w:ascii="Arial" w:hAnsi="Arial" w:cs="Arial"/>
+          <w:b/>
+          <w:bCs/>
         </w:rPr>
       </w:pPr>
       <w:proofErr w:type="spellStart"/>
@@ -26,6 +74,8 @@
       <w:r>
         <w:rPr>
           <w:rFonts w:ascii="Arial" w:hAnsi="Arial" w:cs="Arial"/>
+          <w:b/>
+          <w:bCs/>
         </w:rPr>
         <w:t>Dr.Mpho</w:t>
       </w:r>
@@ -34,6 +84,8 @@
       <w:r>
         <w:rPr>
           <w:rFonts w:ascii="Arial" w:hAnsi="Arial" w:cs="Arial"/>
+          <w:b/>
+          <w:bCs/>
         </w:rPr>
         <w:t xml:space="preserve"> </w:t>
       </w:r>
@@ -41,6 +93,8 @@
       <w:r>
         <w:rPr>
           <w:rFonts w:ascii="Arial" w:hAnsi="Arial" w:cs="Arial"/>
+          <w:b/>
+          <w:bCs/>
         </w:rPr>
         <w:t>Gololo</w:t>
       </w:r>
@@ -48,26 +102,36 @@
     </w:p>
     <w:p>
       <w:pPr>
-        <w:rPr>
-          <w:rFonts w:ascii="Arial" w:hAnsi="Arial" w:cs="Arial"/>
-        </w:rPr>
-      </w:pPr>
-      <w:r>
-        <w:rPr>
-          <w:rFonts w:ascii="Arial" w:hAnsi="Arial" w:cs="Arial"/>
+        <w:jc w:val="center"/>
+        <w:rPr>
+          <w:rFonts w:ascii="Arial" w:hAnsi="Arial" w:cs="Arial"/>
+          <w:b/>
+          <w:bCs/>
+        </w:rPr>
+      </w:pPr>
+      <w:r>
+        <w:rPr>
+          <w:rFonts w:ascii="Arial" w:hAnsi="Arial" w:cs="Arial"/>
+          <w:b/>
+          <w:bCs/>
         </w:rPr>
         <w:t>POE</w:t>
       </w:r>
     </w:p>
     <w:p>
       <w:pPr>
-        <w:rPr>
-          <w:rFonts w:ascii="Arial" w:hAnsi="Arial" w:cs="Arial"/>
-        </w:rPr>
-      </w:pPr>
-      <w:r>
-        <w:rPr>
-          <w:rFonts w:ascii="Arial" w:hAnsi="Arial" w:cs="Arial"/>
+        <w:jc w:val="center"/>
+        <w:rPr>
+          <w:rFonts w:ascii="Arial" w:hAnsi="Arial" w:cs="Arial"/>
+          <w:b/>
+          <w:bCs/>
+        </w:rPr>
+      </w:pPr>
+      <w:r>
+        <w:rPr>
+          <w:rFonts w:ascii="Arial" w:hAnsi="Arial" w:cs="Arial"/>
+          <w:b/>
+          <w:bCs/>
         </w:rPr>
         <w:t>ST10259834</w:t>
       </w:r>
@@ -102,7 +166,13 @@
     <w:sdt>
       <w:sdtPr>
         <w:rPr>
-          <w:rFonts w:ascii="Arial" w:hAnsi="Arial" w:cs="Arial"/>
+          <w:rFonts w:ascii="Arial" w:eastAsiaTheme="minorHAnsi" w:hAnsi="Arial" w:cs="Arial"/>
+          <w:color w:val="auto"/>
+          <w:kern w:val="2"/>
+          <w:sz w:val="22"/>
+          <w:szCs w:val="22"/>
+          <w:lang w:val="en-ZA"/>
+          <w14:ligatures w14:val="standardContextual"/>
         </w:rPr>
         <w:id w:val="-1153365061"/>
         <w:docPartObj>
@@ -112,16 +182,9 @@
       </w:sdtPr>
       <w:sdtEndPr>
         <w:rPr>
-          <w:rFonts w:eastAsiaTheme="minorHAnsi"/>
           <w:b/>
           <w:bCs/>
           <w:noProof/>
-          <w:color w:val="auto"/>
-          <w:kern w:val="2"/>
-          <w:sz w:val="22"/>
-          <w:szCs w:val="22"/>
-          <w:lang w:val="en-ZA"/>
-          <w14:ligatures w14:val="standardContextual"/>
         </w:rPr>
       </w:sdtEndPr>
       <w:sdtContent>
@@ -445,12 +508,9 @@
       <w:bookmarkEnd w:id="0"/>
     </w:p>
     <w:p>
-      <w:pPr>
-        <w:pStyle w:val="Heading1"/>
-        <w:rPr>
-          <w:rFonts w:ascii="Arial" w:hAnsi="Arial" w:cs="Arial"/>
-        </w:rPr>
-      </w:pPr>
+      <w:r>
+        <w:t>https://github.com/IIEWFL/prog6221-poe-ST10259834-Aaryan-Makan</w:t>
+      </w:r>
     </w:p>
     <w:p>
       <w:pPr>
@@ -879,7 +939,6 @@
           <w:bCs/>
           <w:lang w:val="en-US"/>
         </w:rPr>
-        <w:lastRenderedPageBreak/>
         <w:t>Verify sender’s email address</w:t>
       </w:r>
       <w:r>
@@ -956,6 +1015,7 @@
           <w:bCs/>
           <w:lang w:val="en-US"/>
         </w:rPr>
+        <w:lastRenderedPageBreak/>
         <w:t>Be cautious of unsolicited messages</w:t>
       </w:r>
       <w:r>
@@ -1461,7 +1521,6 @@
           <w:bCs/>
           <w:lang w:val="en-US"/>
         </w:rPr>
-        <w:lastRenderedPageBreak/>
         <w:t>Block unnecessary app permissions</w:t>
       </w:r>
       <w:r>
@@ -1504,6 +1563,7 @@
           <w:bCs/>
           <w:lang w:val="en-US"/>
         </w:rPr>
+        <w:lastRenderedPageBreak/>
         <w:t>Clear browser cookies and cache</w:t>
       </w:r>
       <w:r>
@@ -2029,15 +2089,7 @@
           <w:rFonts w:ascii="Arial" w:hAnsi="Arial" w:cs="Arial"/>
           <w:lang w:val="en-US"/>
         </w:rPr>
-        <w:t xml:space="preserve"> I can sense you're worried. Cybersecurity can be daunting, but small steps make a big difference. For example, using strong passwords and </w:t>
-      </w:r>
-      <w:r>
-        <w:rPr>
-          <w:rFonts w:ascii="Arial" w:hAnsi="Arial" w:cs="Arial"/>
-          <w:lang w:val="en-US"/>
-        </w:rPr>
-        <w:lastRenderedPageBreak/>
-        <w:t>enabling 2FA can protect your accounts. Try typing 'password' for tips or 'quiz' to test your knowledge!"</w:t>
+        <w:t xml:space="preserve"> I can sense you're worried. Cybersecurity can be daunting, but small steps make a big difference. For example, using strong passwords and enabling 2FA can protect your accounts. Try typing 'password' for tips or 'quiz' to test your knowledge!"</w:t>
       </w:r>
     </w:p>
     <w:p>
@@ -2079,7 +2131,15 @@
           <w:rFonts w:ascii="Arial" w:hAnsi="Arial" w:cs="Arial"/>
           <w:lang w:val="en-US"/>
         </w:rPr>
-        <w:t xml:space="preserve"> Frustration is understandable—cyber threats are tricky! Let’s simplify things. You can learn about avoiding scams or securing your browsing. Type 'scam' or 'privacy' for detailed </w:t>
+        <w:t xml:space="preserve"> Frustration is understandable—cyber threats are tricky! Let’s simplify things. You can learn about avoiding scams or securing your browsing. </w:t>
+      </w:r>
+      <w:r>
+        <w:rPr>
+          <w:rFonts w:ascii="Arial" w:hAnsi="Arial" w:cs="Arial"/>
+          <w:lang w:val="en-US"/>
+        </w:rPr>
+        <w:lastRenderedPageBreak/>
+        <w:t xml:space="preserve">Type 'scam' or 'privacy' for detailed </w:t>
       </w:r>
       <w:proofErr w:type="gramStart"/>
       <w:r>
@@ -2211,89 +2271,11 @@
           <w:lang w:val="en-US"/>
         </w:rPr>
       </w:pPr>
-    </w:p>
-    <w:p>
-      <w:pPr>
-        <w:pStyle w:val="Heading1"/>
-        <w:rPr>
-          <w:rFonts w:ascii="Arial" w:hAnsi="Arial" w:cs="Arial"/>
-          <w:lang w:val="en-US"/>
-        </w:rPr>
-      </w:pPr>
-    </w:p>
-    <w:p>
-      <w:pPr>
-        <w:pStyle w:val="Heading1"/>
-        <w:rPr>
-          <w:rFonts w:ascii="Arial" w:hAnsi="Arial" w:cs="Arial"/>
-          <w:lang w:val="en-US"/>
-        </w:rPr>
-      </w:pPr>
-    </w:p>
-    <w:p>
-      <w:pPr>
-        <w:pStyle w:val="Heading1"/>
-        <w:rPr>
-          <w:rFonts w:ascii="Arial" w:hAnsi="Arial" w:cs="Arial"/>
-          <w:lang w:val="en-US"/>
-        </w:rPr>
-      </w:pPr>
-    </w:p>
-    <w:p>
-      <w:pPr>
-        <w:pStyle w:val="Heading1"/>
-        <w:rPr>
-          <w:rFonts w:ascii="Arial" w:hAnsi="Arial" w:cs="Arial"/>
-          <w:lang w:val="en-US"/>
-        </w:rPr>
-      </w:pPr>
-    </w:p>
-    <w:p>
-      <w:pPr>
-        <w:pStyle w:val="Heading1"/>
-        <w:rPr>
-          <w:rFonts w:ascii="Arial" w:hAnsi="Arial" w:cs="Arial"/>
-          <w:lang w:val="en-US"/>
-        </w:rPr>
-      </w:pPr>
-    </w:p>
-    <w:p>
-      <w:pPr>
-        <w:pStyle w:val="Heading1"/>
-        <w:rPr>
-          <w:rFonts w:ascii="Arial" w:hAnsi="Arial" w:cs="Arial"/>
-          <w:lang w:val="en-US"/>
-        </w:rPr>
-      </w:pPr>
-    </w:p>
-    <w:p>
-      <w:pPr>
-        <w:rPr>
-          <w:lang w:val="en-US"/>
-        </w:rPr>
-      </w:pPr>
-    </w:p>
-    <w:p>
-      <w:pPr>
-        <w:rPr>
-          <w:lang w:val="en-US"/>
-        </w:rPr>
-      </w:pPr>
-    </w:p>
-    <w:p>
-      <w:pPr>
-        <w:pStyle w:val="Heading1"/>
-        <w:rPr>
-          <w:rFonts w:ascii="Arial" w:hAnsi="Arial" w:cs="Arial"/>
-          <w:lang w:val="en-US"/>
-        </w:rPr>
-      </w:pPr>
-      <w:r>
-        <w:rPr>
-          <w:rFonts w:ascii="Arial" w:hAnsi="Arial" w:cs="Arial"/>
-          <w:lang w:val="en-US"/>
-        </w:rPr>
-        <w:lastRenderedPageBreak/>
+      <w:r>
+        <w:rPr>
+          <w:rFonts w:ascii="Arial" w:hAnsi="Arial" w:cs="Arial"/>
+          <w:lang w:val="en-US"/>
+        </w:rPr>
         <w:t>References</w:t>
       </w:r>
       <w:bookmarkEnd w:id="2"/>
@@ -4825,6 +4807,7 @@
   <w:style w:type="character" w:default="1" w:styleId="DefaultParagraphFont">
     <w:name w:val="Default Paragraph Font"/>
     <w:uiPriority w:val="1"/>
+    <w:semiHidden/>
     <w:unhideWhenUsed/>
   </w:style>
   <w:style w:type="table" w:default="1" w:styleId="TableNormal">

</xml_diff>